<commit_message>
Added the WBC-4 homework
</commit_message>
<xml_diff>
--- a/test1review/Test1StudyGuide.docx
+++ b/test1review/Test1StudyGuide.docx
@@ -3,6 +3,8 @@
 <w:document xmlns:wpc="http://schemas.microsoft.com/office/word/2010/wordprocessingCanvas" xmlns:cx="http://schemas.microsoft.com/office/drawing/2014/chartex" xmlns:cx1="http://schemas.microsoft.com/office/drawing/2015/9/8/chartex" xmlns:cx2="http://schemas.microsoft.com/office/drawing/2015/10/21/chartex" xmlns:cx3="http://schemas.microsoft.com/office/drawing/2016/5/9/chartex" xmlns:cx4="http://schemas.microsoft.com/office/drawing/2016/5/10/chartex" xmlns:cx5="http://schemas.microsoft.com/office/drawing/2016/5/11/chartex" xmlns:cx6="http://schemas.microsoft.com/office/drawing/2016/5/12/chartex" xmlns:cx7="http://schemas.microsoft.com/office/drawing/2016/5/13/chartex" xmlns:cx8="http://schemas.microsoft.com/office/drawing/2016/5/14/chartex" xmlns:mc="http://schemas.openxmlformats.org/markup-compatibility/2006" xmlns:aink="http://schemas.microsoft.com/office/drawing/2016/ink" xmlns:am3d="http://schemas.microsoft.com/office/drawing/2017/model3d" xmlns:o="urn:schemas-microsoft-com:office:office" xmlns:r="http://schemas.openxmlformats.org/officeDocument/2006/relationships" xmlns:m="http://schemas.openxmlformats.org/officeDocument/2006/math" xmlns:v="urn:schemas-microsoft-com:vml" xmlns:wp14="http://schemas.microsoft.com/office/word/2010/wordprocessingDrawing" xmlns:wp="http://schemas.openxmlformats.org/drawingml/2006/wordprocessingDrawing" xmlns:w10="urn:schemas-microsoft-com:office:word" xmlns:w="http://schemas.openxmlformats.org/wordprocessingml/2006/main" xmlns:w14="http://schemas.microsoft.com/office/word/2010/wordml" xmlns:w15="http://schemas.microsoft.com/office/word/2012/wordml" xmlns:w16cid="http://schemas.microsoft.com/office/word/2016/wordml/cid" xmlns:w16se="http://schemas.microsoft.com/office/word/2015/wordml/symex" xmlns:wpg="http://schemas.microsoft.com/office/word/2010/wordprocessingGroup" xmlns:wpi="http://schemas.microsoft.com/office/word/2010/wordprocessingInk" xmlns:wne="http://schemas.microsoft.com/office/word/2006/wordml" xmlns:wps="http://schemas.microsoft.com/office/word/2010/wordprocessingShape" mc:Ignorable="w14 w15 w16se w16cid wp14">
   <w:body>
     <w:p>
+      <w:bookmarkStart w:id="0" w:name="_GoBack"/>
+      <w:bookmarkEnd w:id="0"/>
       <w:r>
         <w:t>S</w:t>
       </w:r>
@@ -7204,8 +7206,8 @@
           <w:lang w:eastAsia="zh-CN"/>
         </w:rPr>
       </w:pPr>
-      <w:bookmarkStart w:id="0" w:name="_Hlk31919278"/>
-      <w:bookmarkStart w:id="1" w:name="_Hlk31919387"/>
+      <w:bookmarkStart w:id="1" w:name="_Hlk31919278"/>
+      <w:bookmarkStart w:id="2" w:name="_Hlk31919387"/>
       <w:proofErr w:type="gramStart"/>
       <w:r>
         <w:rPr>
@@ -7250,7 +7252,7 @@
         </w:rPr>
         <w:t>)</w:t>
       </w:r>
-      <w:bookmarkEnd w:id="0"/>
+      <w:bookmarkEnd w:id="1"/>
     </w:p>
     <w:p>
       <w:pPr>
@@ -7577,8 +7579,8 @@
           <w:lang w:eastAsia="zh-CN"/>
         </w:rPr>
       </w:pPr>
-      <w:bookmarkStart w:id="2" w:name="_Hlk31919272"/>
-      <w:bookmarkEnd w:id="1"/>
+      <w:bookmarkStart w:id="3" w:name="_Hlk31919272"/>
+      <w:bookmarkEnd w:id="2"/>
       <w:r>
         <w:rPr>
           <w:highlight w:val="cyan"/>
@@ -7593,7 +7595,7 @@
         </w:rPr>
         <w:t xml:space="preserve">is </w:t>
       </w:r>
-      <w:bookmarkEnd w:id="2"/>
+      <w:bookmarkEnd w:id="3"/>
       <w:r>
         <w:rPr>
           <w:highlight w:val="cyan"/>
@@ -7762,7 +7764,7 @@
         </w:rPr>
         <w:t xml:space="preserve">if( </w:t>
       </w:r>
-      <w:bookmarkStart w:id="3" w:name="_Hlk31919415"/>
+      <w:bookmarkStart w:id="4" w:name="_Hlk31919415"/>
       <w:proofErr w:type="spellStart"/>
       <w:r>
         <w:rPr>
@@ -7784,7 +7786,7 @@
         </w:rPr>
         <w:t xml:space="preserve">() </w:t>
       </w:r>
-      <w:bookmarkEnd w:id="3"/>
+      <w:bookmarkEnd w:id="4"/>
       <w:r>
         <w:rPr>
           <w:sz w:val="20"/>
@@ -14182,7 +14184,7 @@
           <w:highlight w:val="cyan"/>
         </w:rPr>
       </w:pPr>
-      <w:bookmarkStart w:id="4" w:name="_Hlk31987043"/>
+      <w:bookmarkStart w:id="5" w:name="_Hlk31987043"/>
       <w:proofErr w:type="gramStart"/>
       <w:r>
         <w:rPr>
@@ -14279,7 +14281,7 @@
         <w:t>}</w:t>
       </w:r>
     </w:p>
-    <w:bookmarkEnd w:id="4"/>
+    <w:bookmarkEnd w:id="5"/>
     <w:p>
       <w:pPr>
         <w:rPr>
@@ -14344,7 +14346,7 @@
         </w:rPr>
         <w:tab/>
       </w:r>
-      <w:bookmarkStart w:id="5" w:name="_Hlk31987127"/>
+      <w:bookmarkStart w:id="6" w:name="_Hlk31987127"/>
       <w:r>
         <w:rPr>
           <w:highlight w:val="cyan"/>
@@ -14369,7 +14371,7 @@
         </w:rPr>
         <w:t>*3*0.01</w:t>
       </w:r>
-      <w:bookmarkEnd w:id="5"/>
+      <w:bookmarkEnd w:id="6"/>
       <w:r>
         <w:rPr>
           <w:highlight w:val="cyan"/>
@@ -18031,7 +18033,7 @@
       </w:pPr>
     </w:p>
     <w:p>
-      <w:bookmarkStart w:id="6" w:name="_Hlk14292856"/>
+      <w:bookmarkStart w:id="7" w:name="_Hlk14292856"/>
       <w:r>
         <w:t xml:space="preserve">We cover </w:t>
       </w:r>
@@ -19689,7 +19691,7 @@
         <w:t xml:space="preserve"> name and parameter list, i.e., the same signature.</w:t>
       </w:r>
     </w:p>
-    <w:bookmarkEnd w:id="6"/>
+    <w:bookmarkEnd w:id="7"/>
     <w:p/>
     <w:p>
       <w:pPr>
@@ -34238,8 +34240,6 @@
               </w:rPr>
               <w:t>Print</w:t>
             </w:r>
-            <w:bookmarkStart w:id="7" w:name="_GoBack"/>
-            <w:bookmarkEnd w:id="7"/>
             <w:proofErr w:type="spellEnd"/>
             <w:r>
               <w:rPr>
@@ -52794,7 +52794,7 @@
 </file>
 
 <file path=customXml/itemProps1.xml><?xml version="1.0" encoding="utf-8"?>
-<ds:datastoreItem xmlns:ds="http://schemas.openxmlformats.org/officeDocument/2006/customXml" ds:itemID="{A21DF683-43C2-4B6A-9740-BA203117CCA0}">
+<ds:datastoreItem xmlns:ds="http://schemas.openxmlformats.org/officeDocument/2006/customXml" ds:itemID="{01A09D75-FFD0-42D3-8F49-41F480D16E27}">
   <ds:schemaRefs>
     <ds:schemaRef ds:uri="http://schemas.openxmlformats.org/officeDocument/2006/bibliography"/>
   </ds:schemaRefs>

</xml_diff>